<commit_message>
Updates to the Code Skeleton and User Guide
</commit_message>
<xml_diff>
--- a/Application Documentation/Code Skeleton MetroStorage.docx
+++ b/Application Documentation/Code Skeleton MetroStorage.docx
@@ -389,8 +389,6 @@
       <w:r>
         <w:t>}</w:t>
       </w:r>
-      <w:bookmarkStart w:id="0" w:name="_GoBack"/>
-      <w:bookmarkEnd w:id="0"/>
     </w:p>
     <w:p>
       <w:r>
@@ -440,10 +438,7 @@
       <w:proofErr w:type="spellEnd"/>
       <w:proofErr w:type="gramEnd"/>
       <w:r>
-        <w:t xml:space="preserve"> </w:t>
-      </w:r>
-      <w:r>
-        <w:t xml:space="preserve">= new </w:t>
+        <w:t xml:space="preserve"> = new </w:t>
       </w:r>
       <w:proofErr w:type="spellStart"/>
       <w:r>
@@ -451,10 +446,7 @@
       </w:r>
       <w:proofErr w:type="spellEnd"/>
       <w:r>
-        <w:t xml:space="preserve"> </w:t>
-      </w:r>
-      <w:r>
-        <w:t>();</w:t>
+        <w:t xml:space="preserve"> ();</w:t>
       </w:r>
     </w:p>
     <w:p>
@@ -523,12 +515,33 @@
       </w:r>
     </w:p>
     <w:p>
-      <w:pPr>
-        <w:rPr>
-          <w:b/>
-        </w:rPr>
-      </w:pPr>
-    </w:p>
+      <w:bookmarkStart w:id="0" w:name="_GoBack"/>
+      <w:r>
+        <w:t xml:space="preserve">//Can be opened directly from Main Menu or from within the </w:t>
+      </w:r>
+      <w:proofErr w:type="spellStart"/>
+      <w:r>
+        <w:t>ProcessTransaction</w:t>
+      </w:r>
+      <w:proofErr w:type="spellEnd"/>
+      <w:r>
+        <w:t xml:space="preserve"> Class</w:t>
+      </w:r>
+    </w:p>
+    <w:p>
+      <w:r>
+        <w:t>/*</w:t>
+      </w:r>
+      <w:proofErr w:type="gramStart"/>
+      <w:r>
+        <w:t>Only</w:t>
+      </w:r>
+      <w:proofErr w:type="gramEnd"/>
+      <w:r>
+        <w:t xml:space="preserve"> contains a method that validates form fields and connects to the DB to add the new record to the customers table */</w:t>
+      </w:r>
+    </w:p>
+    <w:bookmarkEnd w:id="0"/>
     <w:p>
       <w:pPr>
         <w:rPr>

</xml_diff>